<commit_message>
Updated builder design to match a few sorted out requirements.
</commit_message>
<xml_diff>
--- a/control/design/ControlDesignDoc.docx
+++ b/control/design/ControlDesignDoc.docx
@@ -1,11 +1,20 @@
 
 <file path=word/document.xml><?xml version="1.0" encoding="utf-8"?>
-<w:document xmlns:wpc="http://schemas.microsoft.com/office/word/2010/wordprocessingCanvas" xmlns:mc="http://schemas.openxmlformats.org/markup-compatibility/2006" xmlns:o="urn:schemas-microsoft-com:office:office" xmlns:r="http://schemas.openxmlformats.org/officeDocument/2006/relationships" xmlns:m="http://schemas.openxmlformats.org/officeDocument/2006/math" xmlns:v="urn:schemas-microsoft-com:vml" xmlns:wp14="http://schemas.microsoft.com/office/word/2010/wordprocessingDrawing" xmlns:wp="http://schemas.openxmlformats.org/drawingml/2006/wordprocessingDrawing" xmlns:w10="urn:schemas-microsoft-com:office:word" xmlns:w="http://schemas.openxmlformats.org/wordprocessingml/2006/main" xmlns:w14="http://schemas.microsoft.com/office/word/2010/wordml" xmlns:wpg="http://schemas.microsoft.com/office/word/2010/wordprocessingGroup" xmlns:wpi="http://schemas.microsoft.com/office/word/2010/wordprocessingInk" xmlns:wne="http://schemas.microsoft.com/office/word/2006/wordml" xmlns:wps="http://schemas.microsoft.com/office/word/2010/wordprocessingShape" mc:Ignorable="w14 wp14">
+<w:document xmlns:ve="http://schemas.openxmlformats.org/markup-compatibility/2006" xmlns:o="urn:schemas-microsoft-com:office:office" xmlns:r="http://schemas.openxmlformats.org/officeDocument/2006/relationships" xmlns:m="http://schemas.openxmlformats.org/officeDocument/2006/math" xmlns:v="urn:schemas-microsoft-com:vml" xmlns:wp="http://schemas.openxmlformats.org/drawingml/2006/wordprocessingDrawing" xmlns:w10="urn:schemas-microsoft-com:office:word" xmlns:w="http://schemas.openxmlformats.org/wordprocessingml/2006/main" xmlns:wne="http://schemas.microsoft.com/office/word/2006/wordml">
   <w:body>
     <w:bookmarkStart w:id="0" w:name="_GoBack" w:displacedByCustomXml="next"/>
     <w:bookmarkEnd w:id="0" w:displacedByCustomXml="next"/>
     <w:sdt>
       <w:sdtPr>
+        <w:rPr>
+          <w:rFonts w:asciiTheme="minorHAnsi" w:eastAsiaTheme="minorHAnsi" w:hAnsiTheme="minorHAnsi" w:cstheme="minorBidi"/>
+          <w:b w:val="0"/>
+          <w:bCs w:val="0"/>
+          <w:color w:val="auto"/>
+          <w:sz w:val="22"/>
+          <w:szCs w:val="22"/>
+          <w:lang w:val="en-CA" w:eastAsia="en-US"/>
+        </w:rPr>
         <w:id w:val="-1380855897"/>
         <w:docPartObj>
           <w:docPartGallery w:val="Table of Contents"/>
@@ -14,12 +23,7 @@
       </w:sdtPr>
       <w:sdtEndPr>
         <w:rPr>
-          <w:rFonts w:asciiTheme="minorHAnsi" w:eastAsiaTheme="minorHAnsi" w:hAnsiTheme="minorHAnsi" w:cstheme="minorBidi"/>
           <w:noProof/>
-          <w:color w:val="auto"/>
-          <w:sz w:val="22"/>
-          <w:szCs w:val="22"/>
-          <w:lang w:val="en-CA" w:eastAsia="en-US"/>
         </w:rPr>
       </w:sdtEndPr>
       <w:sdtContent>
@@ -1218,12 +1222,10 @@
         <w:pStyle w:val="Heading1"/>
       </w:pPr>
       <w:bookmarkStart w:id="1" w:name="_Toc348790763"/>
-      <w:proofErr w:type="spellStart"/>
       <w:r>
         <w:t>Psuedocode</w:t>
       </w:r>
       <w:bookmarkEnd w:id="1"/>
-      <w:proofErr w:type="spellEnd"/>
     </w:p>
     <w:p>
       <w:pPr>
@@ -1287,29 +1289,18 @@
         <w:ind w:firstLine="720"/>
       </w:pPr>
       <w:r>
-        <w:t>If value is “</w:t>
-      </w:r>
-      <w:r>
-        <w:t>right</w:t>
-      </w:r>
-      <w:r>
-        <w:t xml:space="preserve">”, move </w:t>
-      </w:r>
-      <w:r>
-        <w:t>right</w:t>
-      </w:r>
-    </w:p>
-    <w:p>
-      <w:pPr>
-        <w:spacing w:after="0"/>
-      </w:pPr>
-      <w:r>
-        <w:tab/>
-      </w:r>
-      <w:r>
-        <w:tab/>
-      </w:r>
-      <w:r>
+        <w:t>If value is “right”, move right</w:t>
+      </w:r>
+    </w:p>
+    <w:p>
+      <w:pPr>
+        <w:spacing w:after="0"/>
+      </w:pPr>
+      <w:r>
+        <w:tab/>
+      </w:r>
+      <w:r>
+        <w:tab/>
         <w:t>Call Engine function for moving right</w:t>
       </w:r>
     </w:p>
@@ -1319,16 +1310,7 @@
         <w:ind w:firstLine="720"/>
       </w:pPr>
       <w:r>
-        <w:t>If value is “</w:t>
-      </w:r>
-      <w:r>
-        <w:t>up</w:t>
-      </w:r>
-      <w:r>
-        <w:t xml:space="preserve">”, move </w:t>
-      </w:r>
-      <w:r>
-        <w:t>up</w:t>
+        <w:t>If value is “up”, move up</w:t>
       </w:r>
     </w:p>
     <w:p>
@@ -1341,12 +1323,7 @@
       </w:r>
       <w:r>
         <w:tab/>
-      </w:r>
-      <w:r>
-        <w:t xml:space="preserve">Call Engine function for moving </w:t>
-      </w:r>
-      <w:r>
-        <w:t>up</w:t>
+        <w:t>Call Engine function for moving up</w:t>
       </w:r>
     </w:p>
     <w:p>
@@ -1355,33 +1332,19 @@
         <w:ind w:firstLine="720"/>
       </w:pPr>
       <w:r>
-        <w:t>If value is “</w:t>
-      </w:r>
-      <w:r>
-        <w:t>down</w:t>
-      </w:r>
-      <w:r>
-        <w:t xml:space="preserve">”, move </w:t>
-      </w:r>
-      <w:r>
-        <w:t>down</w:t>
-      </w:r>
-    </w:p>
-    <w:p>
-      <w:pPr>
-        <w:spacing w:after="0"/>
-      </w:pPr>
-      <w:r>
-        <w:tab/>
-      </w:r>
-      <w:r>
-        <w:tab/>
-      </w:r>
-      <w:r>
-        <w:t xml:space="preserve">Call Engine function for moving </w:t>
-      </w:r>
-      <w:r>
-        <w:t>down</w:t>
+        <w:t>If value is “down”, move down</w:t>
+      </w:r>
+    </w:p>
+    <w:p>
+      <w:pPr>
+        <w:spacing w:after="0"/>
+      </w:pPr>
+      <w:r>
+        <w:tab/>
+      </w:r>
+      <w:r>
+        <w:tab/>
+        <w:t>Call Engine function for moving down</w:t>
       </w:r>
     </w:p>
     <w:p>
@@ -1402,10 +1365,7 @@
         <w:spacing w:after="0"/>
       </w:pPr>
       <w:r>
-        <w:t>Attack with</w:t>
-      </w:r>
-      <w:r>
-        <w:t xml:space="preserve"> Player</w:t>
+        <w:t>Attack with Player</w:t>
       </w:r>
     </w:p>
     <w:p>
@@ -1431,13 +1391,7 @@
       </w:pPr>
       <w:r>
         <w:tab/>
-        <w:t xml:space="preserve">If value is “left”, </w:t>
-      </w:r>
-      <w:r>
-        <w:t>attack</w:t>
-      </w:r>
-      <w:r>
-        <w:t xml:space="preserve"> left</w:t>
+        <w:t>If value is “left”, attack left</w:t>
       </w:r>
     </w:p>
     <w:p>
@@ -1562,59 +1516,467 @@
             <o:lock v:ext="edit" aspectratio="t"/>
           </v:shapetype>
           <v:shape id="_x0000_i1025" type="#_x0000_t75" style="width:468pt;height:409.5pt" o:ole="">
-            <v:imagedata r:id="rId7" o:title=""/>
+            <v:imagedata r:id="rId6" o:title=""/>
           </v:shape>
-          <o:OLEObject Type="Embed" ProgID="Visio.Drawing.11" ShapeID="_x0000_i1025" DrawAspect="Content" ObjectID="_1422532613" r:id="rId8"/>
+          <o:OLEObject Type="Embed" ProgID="Visio.Drawing.11" ShapeID="_x0000_i1025" DrawAspect="Content" ObjectID="_1423993108" r:id="rId7"/>
         </w:object>
       </w:r>
       <w:r>
         <w:t xml:space="preserve"> </w:t>
       </w:r>
       <w:r>
+        <w:rPr>
+          <w:rStyle w:val="Heading2Char"/>
+        </w:rPr>
         <w:t>Build Tower:</w:t>
       </w:r>
     </w:p>
     <w:p>
       <w:r>
-        <w:t>When the player clicks on a button to build a tower, they will have control to then click on the map in any valid position and have a tower built there. We will call a function from game logic that will essentially build the tower, or not build the tower if it is in an invalid position.</w:t>
-      </w:r>
-    </w:p>
-    <w:p>
-      <w:r>
-        <w:t>We will be using SFTML for the graphics so we will be able to get the position of the mouse on the screen and then convert it to coordinates that will work with the in game map. This will also allow us to create the buttons on the HUD and simply give them their own ID’s so they can be monitored easily.</w:t>
+        <w:t xml:space="preserve">When the player clicks on a button to build a tower, they will have control to then click on the map in any valid position and have a tower built there. </w:t>
+      </w:r>
+      <w:r>
+        <w:t>If they do not want to build a tower they can click the "cancel" button. If this is the case, we will continue to monitor the inputs of the user to wait for a tower to be built at some othertime, otherwise w</w:t>
+      </w:r>
+      <w:r>
+        <w:t xml:space="preserve">e will call </w:t>
+      </w:r>
+      <w:r>
+        <w:t xml:space="preserve">a function in game logic to let them know that a tower needs to be built at the specified position. </w:t>
+      </w:r>
+    </w:p>
+    <w:p>
+      <w:r>
+        <w:t>We will be using SF</w:t>
+      </w:r>
+      <w:r>
+        <w:t>ML for the graphics so we will be able to get the position of the mouse on the screen and then convert it to coordinates that will work with the in game map. This will also allow us to create the buttons on the HUD and simply give them their own ID’s so they can be monitored easily.</w:t>
       </w:r>
     </w:p>
     <w:p/>
-    <w:p>
-      <w:r>
+    <w:p/>
+    <w:p>
+      <w:pPr>
+        <w:pStyle w:val="Heading2"/>
+      </w:pPr>
+      <w:r>
+        <w:lastRenderedPageBreak/>
         <w:t>Spawn Creep:</w:t>
       </w:r>
     </w:p>
     <w:p>
       <w:r>
-        <w:t xml:space="preserve">When the player indicates that they want to spawn a creep, by pressing on the particular creep’s button, they will also have to select which lane they want the creep to travel on. This will essentially be done the </w:t>
-      </w:r>
+        <w:t>When the player indicates that they want to spawn a creep, by pressing on</w:t>
+      </w:r>
+      <w:r>
+        <w:t xml:space="preserve"> the particular creep’s button. Becuase our game has different lanes for the creeps to travel on there will be a button that will state which lane the player wants the creep to spawn in. After the button is pressed we will call a function in game logic that will spawn a creep in the specified lane. </w:t>
+      </w:r>
+    </w:p>
+    <w:p>
+      <w:pPr>
+        <w:pStyle w:val="Heading2"/>
+      </w:pPr>
+      <w:bookmarkStart w:id="4" w:name="_Toc348790766"/>
+      <w:r>
+        <w:t>Pregame Menus</w:t>
+      </w:r>
+      <w:bookmarkEnd w:id="4"/>
+    </w:p>
+    <w:p>
+      <w:pPr>
+        <w:spacing w:after="0"/>
+      </w:pPr>
+      <w:r>
+        <w:t>Get Button Input</w:t>
+      </w:r>
+    </w:p>
+    <w:p>
+      <w:pPr>
+        <w:spacing w:after="0"/>
+      </w:pPr>
+      <w:r>
+        <w:t>{</w:t>
+      </w:r>
+    </w:p>
+    <w:p>
+      <w:pPr>
+        <w:spacing w:after="0"/>
+        <w:ind w:firstLine="720"/>
+      </w:pPr>
+      <w:r>
+        <w:t>Check input against list of buttons</w:t>
+      </w:r>
+    </w:p>
+    <w:p>
+      <w:pPr>
+        <w:spacing w:after="0"/>
+        <w:ind w:firstLine="720"/>
+      </w:pPr>
+      <w:r>
+        <w:t>If team select, report to engine and return</w:t>
+      </w:r>
+    </w:p>
+    <w:p>
+      <w:pPr>
+        <w:spacing w:after="0"/>
+        <w:ind w:firstLine="720"/>
+      </w:pPr>
+      <w:r>
+        <w:t>If start game report to engine and return</w:t>
+      </w:r>
+    </w:p>
+    <w:p>
+      <w:pPr>
+        <w:spacing w:after="0"/>
+        <w:ind w:firstLine="720"/>
+      </w:pPr>
+      <w:r>
+        <w:tab/>
+        <w:t>Report to manager to swap to flagged game mode</w:t>
+      </w:r>
+    </w:p>
+    <w:p>
+      <w:pPr>
+        <w:spacing w:after="0"/>
+        <w:ind w:firstLine="720"/>
+      </w:pPr>
+      <w:r>
+        <w:t>If mode select report to engine and return</w:t>
+      </w:r>
+    </w:p>
+    <w:p>
+      <w:pPr>
+        <w:spacing w:after="0"/>
+        <w:ind w:firstLine="720"/>
+      </w:pPr>
+      <w:r>
+        <w:tab/>
+        <w:t>Mark new game mode as flagged</w:t>
+      </w:r>
+    </w:p>
+    <w:p>
+      <w:pPr>
+        <w:spacing w:after="0"/>
+      </w:pPr>
+      <w:r>
+        <w:t>}</w:t>
+      </w:r>
+    </w:p>
+    <w:p>
+      <w:pPr>
+        <w:pStyle w:val="Heading2"/>
+      </w:pPr>
+      <w:bookmarkStart w:id="5" w:name="_Toc348790767"/>
+      <w:r>
+        <w:t>Control Manager</w:t>
+      </w:r>
+      <w:bookmarkEnd w:id="5"/>
+    </w:p>
+    <w:p>
+      <w:pPr>
+        <w:spacing w:after="0"/>
+      </w:pPr>
+      <w:r>
+        <w:t>Context Changer</w:t>
+      </w:r>
+    </w:p>
+    <w:p>
+      <w:pPr>
+        <w:spacing w:after="0"/>
+      </w:pPr>
+      <w:r>
+        <w:t>{</w:t>
+      </w:r>
+    </w:p>
+    <w:p>
+      <w:pPr>
+        <w:spacing w:after="0"/>
+      </w:pPr>
+      <w:r>
+        <w:tab/>
+        <w:t>load input class</w:t>
+      </w:r>
+    </w:p>
+    <w:p>
+      <w:pPr>
+        <w:spacing w:after="0"/>
+      </w:pPr>
+      <w:r>
+        <w:tab/>
+        <w:t>add menu, builder, and player context objects and have an input function associated with each of them</w:t>
+      </w:r>
+    </w:p>
+    <w:p>
+      <w:pPr>
+        <w:spacing w:after="0"/>
+      </w:pPr>
+      <w:r>
+        <w:tab/>
+      </w:r>
+    </w:p>
+    <w:p>
+      <w:pPr>
+        <w:spacing w:after="0"/>
+      </w:pPr>
+      <w:r>
+        <w:tab/>
+        <w:t>variable current_context set to player context by default</w:t>
+      </w:r>
+    </w:p>
+    <w:p>
+      <w:pPr>
+        <w:spacing w:after="0"/>
+      </w:pPr>
+      <w:r>
+        <w:tab/>
+      </w:r>
+    </w:p>
+    <w:p>
+      <w:pPr>
+        <w:spacing w:after="0"/>
+      </w:pPr>
+      <w:r>
+        <w:tab/>
+        <w:t>On Click menu context</w:t>
+      </w:r>
+    </w:p>
+    <w:p>
+      <w:pPr>
+        <w:spacing w:after="0"/>
+      </w:pPr>
+      <w:r>
+        <w:tab/>
+      </w:r>
+      <w:r>
+        <w:tab/>
+        <w:t xml:space="preserve">current_context swapped to menu context  </w:t>
+      </w:r>
+    </w:p>
+    <w:p>
+      <w:pPr>
+        <w:spacing w:after="0"/>
+      </w:pPr>
+      <w:r>
+        <w:tab/>
+      </w:r>
+      <w:r>
+        <w:tab/>
+        <w:t>return value 10</w:t>
+      </w:r>
+    </w:p>
+    <w:p>
+      <w:pPr>
+        <w:spacing w:after="0"/>
+      </w:pPr>
+      <w:r>
+        <w:tab/>
+      </w:r>
+    </w:p>
+    <w:p>
+      <w:pPr>
+        <w:spacing w:after="0"/>
+      </w:pPr>
+      <w:r>
+        <w:tab/>
+        <w:t>On click builder context</w:t>
+      </w:r>
+    </w:p>
+    <w:p>
+      <w:pPr>
+        <w:spacing w:after="0"/>
+      </w:pPr>
+      <w:r>
+        <w:tab/>
+      </w:r>
+      <w:r>
+        <w:tab/>
+        <w:t>current_context swapped to builder context</w:t>
+      </w:r>
+    </w:p>
+    <w:p>
+      <w:pPr>
+        <w:spacing w:after="0"/>
+      </w:pPr>
+      <w:r>
+        <w:tab/>
+      </w:r>
+      <w:r>
+        <w:tab/>
+        <w:t>return value 20</w:t>
+      </w:r>
+    </w:p>
+    <w:p>
+      <w:pPr>
+        <w:spacing w:after="0"/>
+      </w:pPr>
+      <w:r>
+        <w:tab/>
+      </w:r>
+      <w:r>
+        <w:tab/>
+      </w:r>
+    </w:p>
+    <w:p>
+      <w:pPr>
+        <w:spacing w:after="0"/>
+      </w:pPr>
+      <w:r>
+        <w:tab/>
+        <w:t>On click player context</w:t>
+      </w:r>
+    </w:p>
+    <w:p>
+      <w:pPr>
+        <w:spacing w:after="0"/>
+      </w:pPr>
+      <w:r>
+        <w:tab/>
+      </w:r>
+      <w:r>
+        <w:tab/>
+        <w:t>current_context swapped to player context</w:t>
+      </w:r>
+    </w:p>
+    <w:p>
+      <w:pPr>
+        <w:spacing w:after="0"/>
+      </w:pPr>
+      <w:r>
+        <w:tab/>
+      </w:r>
+      <w:r>
+        <w:tab/>
+        <w:t>return value 30</w:t>
+      </w:r>
+    </w:p>
+    <w:p>
+      <w:pPr>
+        <w:spacing w:after="0"/>
+      </w:pPr>
+      <w:r>
+        <w:t>}</w:t>
+      </w:r>
+    </w:p>
+    <w:p>
+      <w:pPr>
+        <w:pStyle w:val="Heading2"/>
+      </w:pPr>
+      <w:bookmarkStart w:id="6" w:name="_Toc348790768"/>
+      <w:r>
+        <w:t>Exit Game Menu</w:t>
+      </w:r>
+      <w:bookmarkEnd w:id="6"/>
+    </w:p>
+    <w:p>
+      <w:pPr>
+        <w:spacing w:after="0"/>
+      </w:pPr>
+      <w:r>
+        <w:t>Generic Menu Function</w:t>
+      </w:r>
+    </w:p>
+    <w:p>
+      <w:pPr>
+        <w:spacing w:after="0"/>
+      </w:pPr>
+      <w:r>
+        <w:t>{</w:t>
+      </w:r>
+    </w:p>
+    <w:p>
+      <w:pPr>
+        <w:spacing w:after="0"/>
+      </w:pPr>
       <w:r>
         <w:lastRenderedPageBreak/>
-        <w:t xml:space="preserve">same as building a tower. We will have a function to call from game logic and it will validate against the players resources to make sure they can afford the particular unit. Again, we will use the buttons in SFTML and just monitor these so we know which creep is being spawned. </w:t>
-      </w:r>
-    </w:p>
-    <w:p>
-      <w:pPr>
-        <w:pStyle w:val="Heading2"/>
-      </w:pPr>
-      <w:bookmarkStart w:id="4" w:name="_Toc348790766"/>
-      <w:r>
-        <w:t>Pregame Menus</w:t>
-      </w:r>
-      <w:bookmarkEnd w:id="4"/>
-    </w:p>
-    <w:p>
-      <w:pPr>
-        <w:spacing w:after="0"/>
-      </w:pPr>
-      <w:r>
-        <w:t>Get Button Input</w:t>
+        <w:tab/>
+        <w:t>load menu class</w:t>
+      </w:r>
+    </w:p>
+    <w:p>
+      <w:pPr>
+        <w:spacing w:after="0"/>
+      </w:pPr>
+      <w:r>
+        <w:tab/>
+        <w:t>add item "Return to lobby" with Return to lobby function</w:t>
+      </w:r>
+    </w:p>
+    <w:p>
+      <w:pPr>
+        <w:spacing w:after="0"/>
+      </w:pPr>
+      <w:r>
+        <w:tab/>
+        <w:t>add item "Exit Game" with a exit function associated with it</w:t>
+      </w:r>
+    </w:p>
+    <w:p>
+      <w:pPr>
+        <w:spacing w:after="0"/>
+      </w:pPr>
+      <w:r>
+        <w:tab/>
+        <w:t>add item "Resume Game" that closes the menu</w:t>
+      </w:r>
+    </w:p>
+    <w:p>
+      <w:pPr>
+        <w:spacing w:after="0"/>
+      </w:pPr>
+      <w:r>
+        <w:tab/>
+      </w:r>
+    </w:p>
+    <w:p>
+      <w:pPr>
+        <w:spacing w:after="0"/>
+      </w:pPr>
+      <w:r>
+        <w:tab/>
+        <w:t>make a thread or call a listener that pretty much listens in when the user clicks on a button</w:t>
+      </w:r>
+    </w:p>
+    <w:p>
+      <w:pPr>
+        <w:spacing w:after="0"/>
+      </w:pPr>
+      <w:r>
+        <w:tab/>
+        <w:t>if the user clicks on any of the buttons</w:t>
+      </w:r>
+    </w:p>
+    <w:p>
+      <w:pPr>
+        <w:spacing w:after="0"/>
+      </w:pPr>
+      <w:r>
+        <w:tab/>
+      </w:r>
+      <w:r>
+        <w:tab/>
+        <w:t>call the function that associated with the button</w:t>
+      </w:r>
+    </w:p>
+    <w:p>
+      <w:pPr>
+        <w:spacing w:after="0"/>
+      </w:pPr>
+      <w:r>
+        <w:t>}</w:t>
+      </w:r>
+    </w:p>
+    <w:p>
+      <w:pPr>
+        <w:spacing w:after="0"/>
+      </w:pPr>
+    </w:p>
+    <w:p>
+      <w:pPr>
+        <w:spacing w:after="0"/>
+      </w:pPr>
+      <w:r>
+        <w:t>Return to lobby function</w:t>
       </w:r>
     </w:p>
     <w:p>
@@ -1628,57 +1990,52 @@
     <w:p>
       <w:pPr>
         <w:spacing w:after="0"/>
-        <w:ind w:firstLine="720"/>
-      </w:pPr>
-      <w:r>
-        <w:t>Check input against list of buttons</w:t>
-      </w:r>
-    </w:p>
-    <w:p>
-      <w:pPr>
-        <w:spacing w:after="0"/>
-        <w:ind w:firstLine="720"/>
-      </w:pPr>
-      <w:r>
-        <w:t>If team select, report to engine and return</w:t>
-      </w:r>
-    </w:p>
-    <w:p>
-      <w:pPr>
-        <w:spacing w:after="0"/>
-        <w:ind w:firstLine="720"/>
-      </w:pPr>
-      <w:r>
-        <w:t>If start game report to engine and return</w:t>
-      </w:r>
-    </w:p>
-    <w:p>
-      <w:pPr>
-        <w:spacing w:after="0"/>
-        <w:ind w:firstLine="720"/>
-      </w:pPr>
-      <w:r>
-        <w:tab/>
-        <w:t>Report to manager to swap to flagged game mode</w:t>
-      </w:r>
-    </w:p>
-    <w:p>
-      <w:pPr>
-        <w:spacing w:after="0"/>
-        <w:ind w:firstLine="720"/>
-      </w:pPr>
-      <w:r>
-        <w:t>If mode select report to engine and return</w:t>
-      </w:r>
-    </w:p>
-    <w:p>
-      <w:pPr>
-        <w:spacing w:after="0"/>
-        <w:ind w:firstLine="720"/>
-      </w:pPr>
-      <w:r>
-        <w:tab/>
-        <w:t>Mark new game mode as flagged</w:t>
+      </w:pPr>
+      <w:r>
+        <w:tab/>
+        <w:t>pop up message box asking the user, "Are you sure you want to return to lobby?"</w:t>
+      </w:r>
+    </w:p>
+    <w:p>
+      <w:pPr>
+        <w:spacing w:after="0"/>
+      </w:pPr>
+      <w:r>
+        <w:tab/>
+        <w:t>if user clicks "yes"</w:t>
+      </w:r>
+    </w:p>
+    <w:p>
+      <w:pPr>
+        <w:spacing w:after="0"/>
+      </w:pPr>
+      <w:r>
+        <w:tab/>
+      </w:r>
+      <w:r>
+        <w:tab/>
+        <w:t>exit out of the game and change to lobby menu context</w:t>
+      </w:r>
+    </w:p>
+    <w:p>
+      <w:pPr>
+        <w:spacing w:after="0"/>
+      </w:pPr>
+      <w:r>
+        <w:tab/>
+        <w:t>if user clicks "no"</w:t>
+      </w:r>
+    </w:p>
+    <w:p>
+      <w:pPr>
+        <w:spacing w:after="0"/>
+      </w:pPr>
+      <w:r>
+        <w:tab/>
+      </w:r>
+      <w:r>
+        <w:tab/>
+        <w:t>close message box</w:t>
       </w:r>
     </w:p>
     <w:p>
@@ -1691,20 +2048,15 @@
     </w:p>
     <w:p>
       <w:pPr>
-        <w:pStyle w:val="Heading2"/>
-      </w:pPr>
-      <w:bookmarkStart w:id="5" w:name="_Toc348790767"/>
-      <w:r>
-        <w:t>Control Manager</w:t>
-      </w:r>
-      <w:bookmarkEnd w:id="5"/>
-    </w:p>
-    <w:p>
-      <w:pPr>
-        <w:spacing w:after="0"/>
-      </w:pPr>
-      <w:r>
-        <w:t>Context Changer</w:t>
+        <w:spacing w:after="0"/>
+      </w:pPr>
+    </w:p>
+    <w:p>
+      <w:pPr>
+        <w:spacing w:after="0"/>
+      </w:pPr>
+      <w:r>
+        <w:t>Exit Game function</w:t>
       </w:r>
     </w:p>
     <w:p>
@@ -1721,632 +2073,49 @@
       </w:pPr>
       <w:r>
         <w:tab/>
-      </w:r>
-      <w:proofErr w:type="gramStart"/>
-      <w:r>
-        <w:t>load</w:t>
-      </w:r>
-      <w:proofErr w:type="gramEnd"/>
-      <w:r>
-        <w:t xml:space="preserve"> input class</w:t>
-      </w:r>
-    </w:p>
-    <w:p>
-      <w:pPr>
-        <w:spacing w:after="0"/>
-      </w:pPr>
-      <w:r>
-        <w:tab/>
-      </w:r>
-      <w:proofErr w:type="gramStart"/>
-      <w:r>
-        <w:t>add</w:t>
-      </w:r>
-      <w:proofErr w:type="gramEnd"/>
-      <w:r>
-        <w:t xml:space="preserve"> menu, builder, and player context objects and have an input function associated with each of them</w:t>
-      </w:r>
-    </w:p>
-    <w:p>
-      <w:pPr>
-        <w:spacing w:after="0"/>
-      </w:pPr>
-      <w:r>
-        <w:tab/>
-      </w:r>
-    </w:p>
-    <w:p>
-      <w:pPr>
-        <w:spacing w:after="0"/>
-      </w:pPr>
-      <w:r>
-        <w:tab/>
-      </w:r>
-      <w:proofErr w:type="gramStart"/>
-      <w:r>
-        <w:t>variable</w:t>
-      </w:r>
-      <w:proofErr w:type="gramEnd"/>
-      <w:r>
-        <w:t xml:space="preserve"> </w:t>
-      </w:r>
-      <w:proofErr w:type="spellStart"/>
-      <w:r>
-        <w:t>current_context</w:t>
-      </w:r>
-      <w:proofErr w:type="spellEnd"/>
-      <w:r>
-        <w:t xml:space="preserve"> set to player context by default</w:t>
-      </w:r>
-    </w:p>
-    <w:p>
-      <w:pPr>
-        <w:spacing w:after="0"/>
-      </w:pPr>
-      <w:r>
-        <w:tab/>
-      </w:r>
-    </w:p>
-    <w:p>
-      <w:pPr>
-        <w:spacing w:after="0"/>
-      </w:pPr>
-      <w:r>
-        <w:tab/>
-        <w:t>On Click menu context</w:t>
-      </w:r>
-    </w:p>
-    <w:p>
-      <w:pPr>
-        <w:spacing w:after="0"/>
-      </w:pPr>
-      <w:r>
-        <w:tab/>
-      </w:r>
-      <w:r>
-        <w:tab/>
-      </w:r>
-      <w:proofErr w:type="spellStart"/>
-      <w:proofErr w:type="gramStart"/>
-      <w:r>
-        <w:t>current_context</w:t>
-      </w:r>
-      <w:proofErr w:type="spellEnd"/>
-      <w:proofErr w:type="gramEnd"/>
-      <w:r>
-        <w:t xml:space="preserve"> swapped to menu context  </w:t>
-      </w:r>
-    </w:p>
-    <w:p>
-      <w:pPr>
-        <w:spacing w:after="0"/>
-      </w:pPr>
-      <w:r>
-        <w:tab/>
-      </w:r>
-      <w:r>
-        <w:tab/>
-      </w:r>
-      <w:proofErr w:type="gramStart"/>
-      <w:r>
-        <w:t>return</w:t>
-      </w:r>
-      <w:proofErr w:type="gramEnd"/>
-      <w:r>
-        <w:t xml:space="preserve"> value 10</w:t>
-      </w:r>
-    </w:p>
-    <w:p>
-      <w:pPr>
-        <w:spacing w:after="0"/>
-      </w:pPr>
-      <w:r>
-        <w:tab/>
-      </w:r>
-    </w:p>
-    <w:p>
-      <w:pPr>
-        <w:spacing w:after="0"/>
-      </w:pPr>
-      <w:r>
-        <w:tab/>
-        <w:t>On click builder context</w:t>
-      </w:r>
-    </w:p>
-    <w:p>
-      <w:pPr>
-        <w:spacing w:after="0"/>
-      </w:pPr>
-      <w:r>
-        <w:tab/>
-      </w:r>
-      <w:r>
-        <w:tab/>
-      </w:r>
-      <w:proofErr w:type="spellStart"/>
-      <w:proofErr w:type="gramStart"/>
-      <w:r>
-        <w:t>current_context</w:t>
-      </w:r>
-      <w:proofErr w:type="spellEnd"/>
-      <w:proofErr w:type="gramEnd"/>
-      <w:r>
-        <w:t xml:space="preserve"> swapped to builder context</w:t>
-      </w:r>
-    </w:p>
-    <w:p>
-      <w:pPr>
-        <w:spacing w:after="0"/>
-      </w:pPr>
-      <w:r>
-        <w:tab/>
-      </w:r>
-      <w:r>
-        <w:tab/>
-      </w:r>
-      <w:proofErr w:type="gramStart"/>
-      <w:r>
-        <w:t>return</w:t>
-      </w:r>
-      <w:proofErr w:type="gramEnd"/>
-      <w:r>
-        <w:t xml:space="preserve"> value 20</w:t>
-      </w:r>
-    </w:p>
-    <w:p>
-      <w:pPr>
-        <w:spacing w:after="0"/>
-      </w:pPr>
-      <w:r>
-        <w:tab/>
-      </w:r>
-      <w:r>
-        <w:tab/>
-      </w:r>
-    </w:p>
-    <w:p>
-      <w:pPr>
-        <w:spacing w:after="0"/>
-      </w:pPr>
-      <w:r>
-        <w:tab/>
-        <w:t>On click player context</w:t>
-      </w:r>
-    </w:p>
-    <w:p>
-      <w:pPr>
-        <w:spacing w:after="0"/>
-      </w:pPr>
-      <w:r>
-        <w:tab/>
-      </w:r>
-      <w:r>
-        <w:tab/>
-      </w:r>
-      <w:proofErr w:type="spellStart"/>
-      <w:proofErr w:type="gramStart"/>
-      <w:r>
-        <w:t>current_context</w:t>
-      </w:r>
-      <w:proofErr w:type="spellEnd"/>
-      <w:proofErr w:type="gramEnd"/>
-      <w:r>
-        <w:t xml:space="preserve"> swapped to player context</w:t>
-      </w:r>
-    </w:p>
-    <w:p>
-      <w:pPr>
-        <w:spacing w:after="0"/>
-      </w:pPr>
-      <w:r>
-        <w:tab/>
-      </w:r>
-      <w:r>
-        <w:tab/>
-      </w:r>
-      <w:proofErr w:type="gramStart"/>
-      <w:r>
-        <w:t>return</w:t>
-      </w:r>
-      <w:proofErr w:type="gramEnd"/>
-      <w:r>
-        <w:t xml:space="preserve"> value 30</w:t>
-      </w:r>
-    </w:p>
-    <w:p>
-      <w:pPr>
-        <w:spacing w:after="0"/>
-      </w:pPr>
-      <w:r>
-        <w:t>}</w:t>
-      </w:r>
-    </w:p>
-    <w:p>
-      <w:pPr>
-        <w:pStyle w:val="Heading2"/>
-      </w:pPr>
-      <w:bookmarkStart w:id="6" w:name="_Toc348790768"/>
-      <w:r>
-        <w:t>Exit Game Menu</w:t>
-      </w:r>
-      <w:bookmarkEnd w:id="6"/>
-    </w:p>
-    <w:p>
-      <w:pPr>
-        <w:spacing w:after="0"/>
-      </w:pPr>
-      <w:r>
-        <w:t>Generic Menu Function</w:t>
-      </w:r>
-    </w:p>
-    <w:p>
-      <w:pPr>
-        <w:spacing w:after="0"/>
-      </w:pPr>
-      <w:r>
-        <w:t>{</w:t>
-      </w:r>
-    </w:p>
-    <w:p>
-      <w:pPr>
-        <w:spacing w:after="0"/>
-      </w:pPr>
-      <w:r>
-        <w:tab/>
-      </w:r>
-      <w:proofErr w:type="gramStart"/>
-      <w:r>
-        <w:t>load</w:t>
-      </w:r>
-      <w:proofErr w:type="gramEnd"/>
-      <w:r>
-        <w:t xml:space="preserve"> menu class</w:t>
-      </w:r>
-    </w:p>
-    <w:p>
-      <w:pPr>
-        <w:spacing w:after="0"/>
-      </w:pPr>
-      <w:r>
-        <w:tab/>
-      </w:r>
-      <w:proofErr w:type="gramStart"/>
-      <w:r>
-        <w:t>add</w:t>
-      </w:r>
-      <w:proofErr w:type="gramEnd"/>
-      <w:r>
-        <w:t xml:space="preserve"> item "Return to lobby" with Return to lobby function</w:t>
-      </w:r>
-    </w:p>
-    <w:p>
-      <w:pPr>
-        <w:spacing w:after="0"/>
-      </w:pPr>
-      <w:r>
-        <w:lastRenderedPageBreak/>
-        <w:tab/>
-      </w:r>
-      <w:proofErr w:type="gramStart"/>
-      <w:r>
-        <w:t>add</w:t>
-      </w:r>
-      <w:proofErr w:type="gramEnd"/>
-      <w:r>
-        <w:t xml:space="preserve"> item "Exit Game" with </w:t>
-      </w:r>
-      <w:proofErr w:type="spellStart"/>
-      <w:r>
-        <w:t>a</w:t>
-      </w:r>
-      <w:proofErr w:type="spellEnd"/>
-      <w:r>
-        <w:t xml:space="preserve"> exit function associated with it</w:t>
-      </w:r>
-    </w:p>
-    <w:p>
-      <w:pPr>
-        <w:spacing w:after="0"/>
-      </w:pPr>
-      <w:r>
-        <w:tab/>
-      </w:r>
-      <w:proofErr w:type="gramStart"/>
-      <w:r>
-        <w:t>add</w:t>
-      </w:r>
-      <w:proofErr w:type="gramEnd"/>
-      <w:r>
-        <w:t xml:space="preserve"> item "Resume Game" that closes the menu</w:t>
-      </w:r>
-    </w:p>
-    <w:p>
-      <w:pPr>
-        <w:spacing w:after="0"/>
-      </w:pPr>
-      <w:r>
-        <w:tab/>
-      </w:r>
-    </w:p>
-    <w:p>
-      <w:pPr>
-        <w:spacing w:after="0"/>
-      </w:pPr>
-      <w:r>
-        <w:tab/>
-      </w:r>
-      <w:proofErr w:type="gramStart"/>
-      <w:r>
-        <w:t>make</w:t>
-      </w:r>
-      <w:proofErr w:type="gramEnd"/>
-      <w:r>
-        <w:t xml:space="preserve"> a thread or call a listener that pretty much listens in when the user clicks on a button</w:t>
-      </w:r>
-    </w:p>
-    <w:p>
-      <w:pPr>
-        <w:spacing w:after="0"/>
-      </w:pPr>
-      <w:r>
-        <w:tab/>
-      </w:r>
-      <w:proofErr w:type="gramStart"/>
-      <w:r>
-        <w:t>if</w:t>
-      </w:r>
-      <w:proofErr w:type="gramEnd"/>
-      <w:r>
-        <w:t xml:space="preserve"> the user clicks on any of the buttons</w:t>
-      </w:r>
-    </w:p>
-    <w:p>
-      <w:pPr>
-        <w:spacing w:after="0"/>
-      </w:pPr>
-      <w:r>
-        <w:tab/>
-      </w:r>
-      <w:r>
-        <w:tab/>
-      </w:r>
-      <w:proofErr w:type="gramStart"/>
-      <w:r>
-        <w:t>call</w:t>
-      </w:r>
-      <w:proofErr w:type="gramEnd"/>
-      <w:r>
-        <w:t xml:space="preserve"> the function that associated with the button</w:t>
-      </w:r>
-    </w:p>
-    <w:p>
-      <w:pPr>
-        <w:spacing w:after="0"/>
-      </w:pPr>
-      <w:r>
-        <w:t>}</w:t>
-      </w:r>
-    </w:p>
-    <w:p>
-      <w:pPr>
-        <w:spacing w:after="0"/>
-      </w:pPr>
-    </w:p>
-    <w:p>
-      <w:pPr>
-        <w:spacing w:after="0"/>
-      </w:pPr>
-      <w:r>
-        <w:t>Return to lobby function</w:t>
-      </w:r>
-    </w:p>
-    <w:p>
-      <w:pPr>
-        <w:spacing w:after="0"/>
-      </w:pPr>
-      <w:r>
-        <w:t>{</w:t>
-      </w:r>
-    </w:p>
-    <w:p>
-      <w:pPr>
-        <w:spacing w:after="0"/>
-      </w:pPr>
-      <w:r>
-        <w:tab/>
-      </w:r>
-      <w:proofErr w:type="gramStart"/>
-      <w:r>
-        <w:t>pop</w:t>
-      </w:r>
-      <w:proofErr w:type="gramEnd"/>
-      <w:r>
-        <w:t xml:space="preserve"> up message box asking the user, "Are you sure you want to return to lobby?"</w:t>
-      </w:r>
-    </w:p>
-    <w:p>
-      <w:pPr>
-        <w:spacing w:after="0"/>
-      </w:pPr>
-      <w:r>
-        <w:tab/>
-      </w:r>
-      <w:proofErr w:type="gramStart"/>
-      <w:r>
-        <w:t>if</w:t>
-      </w:r>
-      <w:proofErr w:type="gramEnd"/>
-      <w:r>
-        <w:t xml:space="preserve"> user clicks "yes"</w:t>
-      </w:r>
-    </w:p>
-    <w:p>
-      <w:pPr>
-        <w:spacing w:after="0"/>
-      </w:pPr>
-      <w:r>
-        <w:tab/>
-      </w:r>
-      <w:r>
-        <w:tab/>
-      </w:r>
-      <w:proofErr w:type="gramStart"/>
-      <w:r>
-        <w:t>exit</w:t>
-      </w:r>
-      <w:proofErr w:type="gramEnd"/>
-      <w:r>
-        <w:t xml:space="preserve"> out of the game and change to lobby menu context</w:t>
-      </w:r>
-    </w:p>
-    <w:p>
-      <w:pPr>
-        <w:spacing w:after="0"/>
-      </w:pPr>
-      <w:r>
-        <w:tab/>
-      </w:r>
-      <w:proofErr w:type="gramStart"/>
-      <w:r>
-        <w:t>if</w:t>
-      </w:r>
-      <w:proofErr w:type="gramEnd"/>
-      <w:r>
-        <w:t xml:space="preserve"> user clicks "no"</w:t>
-      </w:r>
-    </w:p>
-    <w:p>
-      <w:pPr>
-        <w:spacing w:after="0"/>
-      </w:pPr>
-      <w:r>
-        <w:tab/>
-      </w:r>
-      <w:r>
-        <w:tab/>
-      </w:r>
-      <w:proofErr w:type="gramStart"/>
-      <w:r>
-        <w:t>close</w:t>
-      </w:r>
-      <w:proofErr w:type="gramEnd"/>
-      <w:r>
-        <w:t xml:space="preserve"> message box</w:t>
-      </w:r>
-    </w:p>
-    <w:p>
-      <w:pPr>
-        <w:spacing w:after="0"/>
-      </w:pPr>
-      <w:r>
-        <w:t>}</w:t>
-      </w:r>
-    </w:p>
-    <w:p>
-      <w:pPr>
-        <w:spacing w:after="0"/>
-      </w:pPr>
-    </w:p>
-    <w:p>
-      <w:pPr>
-        <w:spacing w:after="0"/>
-      </w:pPr>
-      <w:r>
-        <w:t>Exit Game function</w:t>
-      </w:r>
-    </w:p>
-    <w:p>
-      <w:pPr>
-        <w:spacing w:after="0"/>
-      </w:pPr>
-      <w:r>
-        <w:t>{</w:t>
-      </w:r>
-    </w:p>
-    <w:p>
-      <w:pPr>
-        <w:spacing w:after="0"/>
-      </w:pPr>
-      <w:r>
-        <w:tab/>
-      </w:r>
-      <w:proofErr w:type="gramStart"/>
-      <w:r>
-        <w:t>pop</w:t>
-      </w:r>
-      <w:proofErr w:type="gramEnd"/>
-      <w:r>
-        <w:t xml:space="preserve"> up message box asking the user, "Are you sure you want to exit the game?"</w:t>
-      </w:r>
-    </w:p>
-    <w:p>
-      <w:pPr>
-        <w:spacing w:after="0"/>
-      </w:pPr>
-      <w:r>
-        <w:tab/>
-      </w:r>
-      <w:proofErr w:type="gramStart"/>
-      <w:r>
-        <w:t>if</w:t>
-      </w:r>
-      <w:proofErr w:type="gramEnd"/>
-      <w:r>
-        <w:t xml:space="preserve"> user clicks "yes"</w:t>
-      </w:r>
-    </w:p>
-    <w:p>
-      <w:pPr>
-        <w:spacing w:after="0"/>
-      </w:pPr>
-      <w:r>
-        <w:tab/>
-      </w:r>
-      <w:r>
-        <w:tab/>
-      </w:r>
-      <w:proofErr w:type="gramStart"/>
-      <w:r>
-        <w:t>exit</w:t>
-      </w:r>
-      <w:proofErr w:type="gramEnd"/>
-      <w:r>
-        <w:t xml:space="preserve"> game program</w:t>
-      </w:r>
-    </w:p>
-    <w:p>
-      <w:pPr>
-        <w:spacing w:after="0"/>
-      </w:pPr>
-      <w:r>
-        <w:tab/>
-      </w:r>
-      <w:proofErr w:type="gramStart"/>
-      <w:r>
-        <w:t>is</w:t>
-      </w:r>
-      <w:proofErr w:type="gramEnd"/>
-      <w:r>
-        <w:t xml:space="preserve"> user clicks "no"</w:t>
-      </w:r>
-    </w:p>
-    <w:p>
-      <w:pPr>
-        <w:spacing w:after="0"/>
-      </w:pPr>
-      <w:r>
-        <w:tab/>
-      </w:r>
-      <w:r>
-        <w:tab/>
-      </w:r>
-      <w:proofErr w:type="gramStart"/>
-      <w:r>
-        <w:t>close</w:t>
-      </w:r>
-      <w:proofErr w:type="gramEnd"/>
-      <w:r>
-        <w:t xml:space="preserve"> message box</w:t>
+        <w:t>pop up message box asking the user, "Are you sure you want to exit the game?"</w:t>
+      </w:r>
+    </w:p>
+    <w:p>
+      <w:pPr>
+        <w:spacing w:after="0"/>
+      </w:pPr>
+      <w:r>
+        <w:tab/>
+        <w:t>if user clicks "yes"</w:t>
+      </w:r>
+    </w:p>
+    <w:p>
+      <w:pPr>
+        <w:spacing w:after="0"/>
+      </w:pPr>
+      <w:r>
+        <w:tab/>
+      </w:r>
+      <w:r>
+        <w:tab/>
+        <w:t>exit game program</w:t>
+      </w:r>
+    </w:p>
+    <w:p>
+      <w:pPr>
+        <w:spacing w:after="0"/>
+      </w:pPr>
+      <w:r>
+        <w:tab/>
+        <w:t>is user clicks "no"</w:t>
+      </w:r>
+    </w:p>
+    <w:p>
+      <w:pPr>
+        <w:spacing w:after="0"/>
+      </w:pPr>
+      <w:r>
+        <w:tab/>
+      </w:r>
+      <w:r>
+        <w:tab/>
+        <w:t>close message box</w:t>
       </w:r>
     </w:p>
     <w:p>
@@ -2629,17 +2398,17 @@
       <w:r>
         <w:object w:dxaOrig="9362" w:dyaOrig="12019">
           <v:shape id="_x0000_i1026" type="#_x0000_t75" style="width:468pt;height:600.75pt" o:ole="">
-            <v:imagedata r:id="rId9" o:title=""/>
+            <v:imagedata r:id="rId8" o:title=""/>
           </v:shape>
-          <o:OLEObject Type="Embed" ProgID="Visio.Drawing.11" ShapeID="_x0000_i1026" DrawAspect="Content" ObjectID="_1422532614" r:id="rId10"/>
+          <o:OLEObject Type="Embed" ProgID="Visio.Drawing.11" ShapeID="_x0000_i1026" DrawAspect="Content" ObjectID="_1423993109" r:id="rId9"/>
         </w:object>
       </w:r>
       <w:r>
         <w:object w:dxaOrig="10224" w:dyaOrig="10256">
           <v:shape id="_x0000_i1027" type="#_x0000_t75" style="width:511.5pt;height:513pt" o:ole="">
-            <v:imagedata r:id="rId11" o:title=""/>
+            <v:imagedata r:id="rId10" o:title=""/>
           </v:shape>
-          <o:OLEObject Type="Embed" ProgID="Visio.Drawing.11" ShapeID="_x0000_i1027" DrawAspect="Content" ObjectID="_1422532615" r:id="rId12"/>
+          <o:OLEObject Type="Embed" ProgID="Visio.Drawing.11" ShapeID="_x0000_i1027" DrawAspect="Content" ObjectID="_1423993110" r:id="rId11"/>
         </w:object>
       </w:r>
     </w:p>
@@ -2654,7 +2423,7 @@
 </file>
 
 <file path=word/numbering.xml><?xml version="1.0" encoding="utf-8"?>
-<w:numbering xmlns:wpc="http://schemas.microsoft.com/office/word/2010/wordprocessingCanvas" xmlns:mc="http://schemas.openxmlformats.org/markup-compatibility/2006" xmlns:o="urn:schemas-microsoft-com:office:office" xmlns:r="http://schemas.openxmlformats.org/officeDocument/2006/relationships" xmlns:m="http://schemas.openxmlformats.org/officeDocument/2006/math" xmlns:v="urn:schemas-microsoft-com:vml" xmlns:wp14="http://schemas.microsoft.com/office/word/2010/wordprocessingDrawing" xmlns:wp="http://schemas.openxmlformats.org/drawingml/2006/wordprocessingDrawing" xmlns:w10="urn:schemas-microsoft-com:office:word" xmlns:w="http://schemas.openxmlformats.org/wordprocessingml/2006/main" xmlns:w14="http://schemas.microsoft.com/office/word/2010/wordml" xmlns:wpg="http://schemas.microsoft.com/office/word/2010/wordprocessingGroup" xmlns:wpi="http://schemas.microsoft.com/office/word/2010/wordprocessingInk" xmlns:wne="http://schemas.microsoft.com/office/word/2006/wordml" xmlns:wps="http://schemas.microsoft.com/office/word/2010/wordprocessingShape" mc:Ignorable="w14 wp14">
+<w:numbering xmlns:ve="http://schemas.openxmlformats.org/markup-compatibility/2006" xmlns:o="urn:schemas-microsoft-com:office:office" xmlns:r="http://schemas.openxmlformats.org/officeDocument/2006/relationships" xmlns:m="http://schemas.openxmlformats.org/officeDocument/2006/math" xmlns:v="urn:schemas-microsoft-com:vml" xmlns:wp="http://schemas.openxmlformats.org/drawingml/2006/wordprocessingDrawing" xmlns:w10="urn:schemas-microsoft-com:office:word" xmlns:w="http://schemas.openxmlformats.org/wordprocessingml/2006/main" xmlns:wne="http://schemas.microsoft.com/office/word/2006/wordml">
   <w:abstractNum w:abstractNumId="0">
     <w:nsid w:val="4DF27F6C"/>
     <w:multiLevelType w:val="hybridMultilevel"/>
@@ -2774,7 +2543,7 @@
 </file>
 
 <file path=word/styles.xml><?xml version="1.0" encoding="utf-8"?>
-<w:styles xmlns:mc="http://schemas.openxmlformats.org/markup-compatibility/2006" xmlns:r="http://schemas.openxmlformats.org/officeDocument/2006/relationships" xmlns:w="http://schemas.openxmlformats.org/wordprocessingml/2006/main" xmlns:w14="http://schemas.microsoft.com/office/word/2010/wordml" mc:Ignorable="w14">
+<w:styles xmlns:r="http://schemas.openxmlformats.org/officeDocument/2006/relationships" xmlns:w="http://schemas.openxmlformats.org/wordprocessingml/2006/main">
   <w:docDefaults>
     <w:rPrDefault>
       <w:rPr>
@@ -2932,6 +2701,7 @@
   <w:style w:type="paragraph" w:default="1" w:styleId="Normal">
     <w:name w:val="Normal"/>
     <w:qFormat/>
+    <w:rsid w:val="008B2E31"/>
   </w:style>
   <w:style w:type="paragraph" w:styleId="Heading1">
     <w:name w:val="heading 1"/>
@@ -2991,6 +2761,7 @@
     <w:uiPriority w:val="99"/>
     <w:semiHidden/>
     <w:unhideWhenUsed/>
+    <w:qFormat/>
     <w:tblPr>
       <w:tblInd w:w="0" w:type="dxa"/>
       <w:tblCellMar>
@@ -3783,7 +3554,7 @@
 </file>
 
 <file path=customXml/itemProps1.xml><?xml version="1.0" encoding="utf-8"?>
-<ds:datastoreItem xmlns:ds="http://schemas.openxmlformats.org/officeDocument/2006/customXml" ds:itemID="{12C269B4-9C63-48EB-8873-7544BA757DFB}">
+<ds:datastoreItem xmlns:ds="http://schemas.openxmlformats.org/officeDocument/2006/customXml" ds:itemID="{26022AA6-6FD1-4EA4-B973-5BF007611AC7}">
   <ds:schemaRefs>
     <ds:schemaRef ds:uri="http://schemas.openxmlformats.org/officeDocument/2006/bibliography"/>
   </ds:schemaRefs>

</xml_diff>